<commit_message>
First improvement after Reddit
</commit_message>
<xml_diff>
--- a/questions/Questions.docx
+++ b/questions/Questions.docx
@@ -192,7 +192,16 @@
         <w:t>a democratic society.</w:t>
       </w:r>
       <w:r>
-        <w:t xml:space="preserve"> Lassie faire markets </w:t>
+        <w:t xml:space="preserve"> </w:t>
+      </w:r>
+      <w:r>
+        <w:t>Laissez-faire</w:t>
+      </w:r>
+      <w:r>
+        <w:t xml:space="preserve"> </w:t>
+      </w:r>
+      <w:r>
+        <w:t xml:space="preserve">markets </w:t>
       </w:r>
       <w:r>
         <w:t>are</w:t>

</xml_diff>